<commit_message>
adding more tasks and testing
</commit_message>
<xml_diff>
--- a/Plan.docx
+++ b/Plan.docx
@@ -73,15 +73,7 @@
     </w:p>
     <w:p>
       <w:r>
-        <w:t xml:space="preserve">Our </w:t>
-      </w:r>
-      <w:proofErr w:type="gramStart"/>
-      <w:r>
-        <w:t>Idea</w:t>
-      </w:r>
-      <w:proofErr w:type="gramEnd"/>
-      <w:r>
-        <w:t>:</w:t>
+        <w:t>Our Idea:</w:t>
       </w:r>
     </w:p>
     <w:p>
@@ -97,21 +89,12 @@
       <w:r>
         <w:t>related to eco things (</w:t>
       </w:r>
-      <w:proofErr w:type="spellStart"/>
       <w:r>
         <w:rPr>
           <w:i/>
           <w:iCs/>
         </w:rPr>
-        <w:t>eg</w:t>
-      </w:r>
-      <w:proofErr w:type="spellEnd"/>
-      <w:r>
-        <w:rPr>
-          <w:i/>
-          <w:iCs/>
-        </w:rPr>
-        <w:t xml:space="preserve">: </w:t>
+        <w:t xml:space="preserve">eg: </w:t>
       </w:r>
       <w:r>
         <w:rPr>
@@ -364,19 +347,34 @@
           <w:tcPr>
             <w:tcW w:w="1405" w:type="dxa"/>
           </w:tcPr>
-          <w:p/>
+          <w:p>
+            <w:r>
+              <w:t>16/11/2024</w:t>
+            </w:r>
+          </w:p>
         </w:tc>
         <w:tc>
           <w:tcPr>
             <w:tcW w:w="3273" w:type="dxa"/>
           </w:tcPr>
-          <w:p/>
+          <w:p>
+            <w:r>
+              <w:t>Ethan</w:t>
+            </w:r>
+          </w:p>
         </w:tc>
         <w:tc>
           <w:tcPr>
             <w:tcW w:w="6662" w:type="dxa"/>
           </w:tcPr>
-          <w:p/>
+          <w:p>
+            <w:r>
+              <w:t>Adding difficulty to random tasks</w:t>
+            </w:r>
+            <w:r>
+              <w:t xml:space="preserve"> and adding them into the website code</w:t>
+            </w:r>
+          </w:p>
         </w:tc>
       </w:tr>
       <w:tr>
@@ -472,64 +470,204 @@
         </w:tc>
       </w:tr>
     </w:tbl>
-    <w:p/>
     <w:p>
       <w:pPr>
         <w:rPr>
-          <w:b/>
-          <w:bCs/>
+          <w:u w:val="single"/>
         </w:rPr>
       </w:pPr>
       <w:r>
-        <w:t>My idea for to do tasks.</w:t>
-      </w:r>
-      <w:r>
-        <w:t xml:space="preserve"> – </w:t>
-      </w:r>
-      <w:r>
-        <w:rPr>
-          <w:b/>
-          <w:bCs/>
-        </w:rPr>
-        <w:t>Please could you put the difficulty (Easy, Medium, Hard)</w:t>
-      </w:r>
-    </w:p>
-    <w:p>
+        <w:rPr>
+          <w:u w:val="single"/>
+        </w:rPr>
+        <w:t>Random tasks</w:t>
+      </w:r>
+    </w:p>
+    <w:p>
+      <w:pPr>
+        <w:rPr>
+          <w:b/>
+          <w:bCs/>
+        </w:rPr>
+      </w:pPr>
+      <w:r>
+        <w:rPr>
+          <w:b/>
+          <w:bCs/>
+        </w:rPr>
+        <w:t xml:space="preserve">Please could you </w:t>
+      </w:r>
+      <w:r>
+        <w:rPr>
+          <w:b/>
+          <w:bCs/>
+        </w:rPr>
+        <w:t>add some short descriptions (1 – 2 sentences)</w:t>
+      </w:r>
+    </w:p>
+    <w:p>
+      <w:pPr>
+        <w:rPr>
+          <w:b/>
+          <w:bCs/>
+        </w:rPr>
+      </w:pPr>
       <w:r>
         <w:t>T</w:t>
       </w:r>
       <w:r>
         <w:t>ake the compost out.</w:t>
       </w:r>
-    </w:p>
-    <w:p>
+      <w:r>
+        <w:t xml:space="preserve"> - </w:t>
+      </w:r>
+      <w:r>
+        <w:rPr>
+          <w:b/>
+          <w:bCs/>
+        </w:rPr>
+        <w:t>Easy</w:t>
+      </w:r>
+    </w:p>
+    <w:p>
+      <w:pPr>
+        <w:rPr>
+          <w:b/>
+          <w:bCs/>
+        </w:rPr>
+      </w:pPr>
       <w:r>
         <w:t>Take the recycling out</w:t>
       </w:r>
-    </w:p>
-    <w:p>
+      <w:r>
+        <w:t xml:space="preserve"> - </w:t>
+      </w:r>
+      <w:r>
+        <w:rPr>
+          <w:b/>
+          <w:bCs/>
+        </w:rPr>
+        <w:t>Easy</w:t>
+      </w:r>
+    </w:p>
+    <w:p>
+      <w:pPr>
+        <w:rPr>
+          <w:b/>
+          <w:bCs/>
+        </w:rPr>
+      </w:pPr>
       <w:r>
         <w:t>Turn all lights off for 1 hour</w:t>
       </w:r>
-    </w:p>
-    <w:p>
-      <w:r>
-        <w:t>Cycle 5 km, not driving</w:t>
-      </w:r>
-    </w:p>
-    <w:p>
+      <w:r>
+        <w:t xml:space="preserve"> - </w:t>
+      </w:r>
+      <w:r>
+        <w:rPr>
+          <w:b/>
+          <w:bCs/>
+        </w:rPr>
+        <w:t>Medium</w:t>
+      </w:r>
+    </w:p>
+    <w:p>
+      <w:pPr>
+        <w:rPr>
+          <w:b/>
+          <w:bCs/>
+        </w:rPr>
+      </w:pPr>
+      <w:r>
+        <w:t xml:space="preserve">Cycle </w:t>
+      </w:r>
+      <w:r>
+        <w:t>somewhere instead of driving</w:t>
+      </w:r>
+      <w:r>
+        <w:t xml:space="preserve"> - </w:t>
+      </w:r>
+      <w:r>
+        <w:rPr>
+          <w:b/>
+          <w:bCs/>
+        </w:rPr>
+        <w:t>Hard</w:t>
+      </w:r>
+    </w:p>
+    <w:p>
+      <w:pPr>
+        <w:rPr>
+          <w:b/>
+          <w:bCs/>
+        </w:rPr>
+      </w:pPr>
       <w:r>
         <w:t>Walk 1 mile</w:t>
       </w:r>
-    </w:p>
-    <w:p>
+      <w:r>
+        <w:t xml:space="preserve"> - </w:t>
+      </w:r>
+      <w:r>
+        <w:rPr>
+          <w:b/>
+          <w:bCs/>
+        </w:rPr>
+        <w:t>Medium</w:t>
+      </w:r>
+    </w:p>
+    <w:p>
+      <w:pPr>
+        <w:rPr>
+          <w:b/>
+          <w:bCs/>
+        </w:rPr>
+      </w:pPr>
       <w:r>
         <w:t>Pick up 10 pieces of litter</w:t>
       </w:r>
-    </w:p>
-    <w:p>
-      <w:r>
-        <w:t>Make sure to turn devices off instead of just shutting the lid</w:t>
+      <w:r>
+        <w:t xml:space="preserve"> </w:t>
+      </w:r>
+      <w:r>
+        <w:t>–</w:t>
+      </w:r>
+      <w:r>
+        <w:t xml:space="preserve"> </w:t>
+      </w:r>
+      <w:r>
+        <w:rPr>
+          <w:b/>
+          <w:bCs/>
+        </w:rPr>
+        <w:t>Medium</w:t>
+      </w:r>
+    </w:p>
+    <w:p>
+      <w:pPr>
+        <w:rPr>
+          <w:b/>
+          <w:bCs/>
+        </w:rPr>
+      </w:pPr>
+      <w:r>
+        <w:t>T</w:t>
+      </w:r>
+      <w:r>
+        <w:t xml:space="preserve">urn </w:t>
+      </w:r>
+      <w:r>
+        <w:t>a device off instead of closing it</w:t>
+      </w:r>
+      <w:r>
+        <w:t xml:space="preserve">- </w:t>
+      </w:r>
+      <w:r>
+        <w:rPr>
+          <w:b/>
+          <w:bCs/>
+        </w:rPr>
+        <w:t>Easy</w:t>
       </w:r>
     </w:p>
     <w:p>
@@ -1218,7 +1356,6 @@
   <w:style w:type="character" w:default="1" w:styleId="DefaultParagraphFont">
     <w:name w:val="Default Paragraph Font"/>
     <w:uiPriority w:val="1"/>
-    <w:semiHidden/>
     <w:unhideWhenUsed/>
   </w:style>
   <w:style w:type="table" w:default="1" w:styleId="TableNormal">

</xml_diff>